<commit_message>
push to remote github
</commit_message>
<xml_diff>
--- a/How to upload file to Github.docx
+++ b/How to upload file to Github.docx
@@ -169,9 +169,16 @@
         <w:keepLines w:val="0"/>
         <w:widowControl/>
         <w:suppressLineNumbers w:val="0"/>
-      </w:pPr>
-      <w:bookmarkStart w:id="0" w:name="_GoBack"/>
-      <w:bookmarkEnd w:id="0"/>
+        <w:rPr>
+          <w:rFonts w:hint="eastAsia" w:ascii="SimSun" w:hAnsi="SimSun" w:eastAsia="SimSun" w:cs="SimSun"/>
+          <w:b/>
+          <w:color w:val="0070C0"/>
+          <w:kern w:val="0"/>
+          <w:sz w:val="27"/>
+          <w:szCs w:val="27"/>
+          <w:lang w:val="en-US" w:eastAsia="zh-CN" w:bidi="ar"/>
+        </w:rPr>
+      </w:pPr>
       <w:r>
         <w:t xml:space="preserve"> </w:t>
       </w:r>
@@ -247,6 +254,62 @@
         </w:rPr>
         <w:fldChar w:fldCharType="end"/>
       </w:r>
+    </w:p>
+    <w:p>
+      <w:pPr>
+        <w:pStyle w:val="7"/>
+        <w:keepNext w:val="0"/>
+        <w:keepLines w:val="0"/>
+        <w:widowControl/>
+        <w:suppressLineNumbers w:val="0"/>
+        <w:ind w:left="0" w:leftChars="0" w:firstLine="0" w:firstLineChars="0"/>
+        <w:rPr>
+          <w:rFonts w:hint="default" w:asciiTheme="minorAscii" w:hAnsiTheme="minorAscii" w:eastAsiaTheme="minorEastAsia" w:cstheme="minorBidi"/>
+          <w:kern w:val="2"/>
+          <w:sz w:val="21"/>
+          <w:szCs w:val="24"/>
+          <w:lang w:eastAsia="zh-CN" w:bidi="ar-SA"/>
+        </w:rPr>
+      </w:pPr>
+      <w:r>
+        <w:rPr>
+          <w:rFonts w:hint="default" w:asciiTheme="minorAscii" w:hAnsiTheme="minorAscii" w:eastAsiaTheme="minorEastAsia" w:cstheme="minorBidi"/>
+          <w:kern w:val="2"/>
+          <w:sz w:val="21"/>
+          <w:szCs w:val="24"/>
+          <w:lang w:eastAsia="zh-CN" w:bidi="ar-SA"/>
+        </w:rPr>
+        <w:t>Push</w:t>
+      </w:r>
+    </w:p>
+    <w:p>
+      <w:pPr>
+        <w:pStyle w:val="7"/>
+        <w:keepNext w:val="0"/>
+        <w:keepLines w:val="0"/>
+        <w:widowControl/>
+        <w:suppressLineNumbers w:val="0"/>
+        <w:ind w:left="420" w:leftChars="0" w:firstLine="420" w:firstLineChars="0"/>
+        <w:rPr>
+          <w:rFonts w:hint="eastAsia" w:asciiTheme="minorAscii" w:hAnsiTheme="minorAscii" w:eastAsiaTheme="minorEastAsia" w:cstheme="minorBidi"/>
+          <w:kern w:val="2"/>
+          <w:sz w:val="21"/>
+          <w:szCs w:val="24"/>
+          <w:lang w:eastAsia="zh-CN" w:bidi="ar-SA"/>
+        </w:rPr>
+      </w:pPr>
+      <w:r>
+        <w:rPr>
+          <w:rFonts w:hint="default" w:cstheme="minorBidi"/>
+          <w:kern w:val="2"/>
+          <w:sz w:val="21"/>
+          <w:szCs w:val="24"/>
+          <w:lang w:eastAsia="zh-CN" w:bidi="ar-SA"/>
+        </w:rPr>
+        <w:t>$ git push origin master</w:t>
+      </w:r>
+      <w:bookmarkStart w:id="0" w:name="_GoBack"/>
+      <w:bookmarkEnd w:id="0"/>
     </w:p>
     <w:p>
       <w:pPr>

</xml_diff>